<commit_message>
more fixes for projektprüfung
</commit_message>
<xml_diff>
--- a/template/BP 2004/Beiblatt zur Projektpruefung HSA.docx
+++ b/template/BP 2004/Beiblatt zur Projektpruefung HSA.docx
@@ -1,6 +1,6 @@
 
 <file path=word/document.xml><?xml version="1.0" encoding="utf-8"?>
-<w:document xmlns:wpc="http://schemas.microsoft.com/office/word/2010/wordprocessingCanvas" xmlns:cx="http://schemas.microsoft.com/office/drawing/2014/chartex" xmlns:cx1="http://schemas.microsoft.com/office/drawing/2015/9/8/chartex" xmlns:cx2="http://schemas.microsoft.com/office/drawing/2015/10/21/chartex" xmlns:cx3="http://schemas.microsoft.com/office/drawing/2016/5/9/chartex" xmlns:cx4="http://schemas.microsoft.com/office/drawing/2016/5/10/chartex" xmlns:cx5="http://schemas.microsoft.com/office/drawing/2016/5/11/chartex" xmlns:mc="http://schemas.openxmlformats.org/markup-compatibility/2006" xmlns:o="urn:schemas-microsoft-com:office:office" xmlns:r="http://schemas.openxmlformats.org/officeDocument/2006/relationships" xmlns:m="http://schemas.openxmlformats.org/officeDocument/2006/math" xmlns:v="urn:schemas-microsoft-com:vml" xmlns:wp14="http://schemas.microsoft.com/office/word/2010/wordprocessingDrawing" xmlns:wp="http://schemas.openxmlformats.org/drawingml/2006/wordprocessingDrawing" xmlns:w10="urn:schemas-microsoft-com:office:word" xmlns:w="http://schemas.openxmlformats.org/wordprocessingml/2006/main" xmlns:w14="http://schemas.microsoft.com/office/word/2010/wordml" xmlns:w15="http://schemas.microsoft.com/office/word/2012/wordml" xmlns:w16se="http://schemas.microsoft.com/office/word/2015/wordml/symex" xmlns:wpg="http://schemas.microsoft.com/office/word/2010/wordprocessingGroup" xmlns:wpi="http://schemas.microsoft.com/office/word/2010/wordprocessingInk" xmlns:wne="http://schemas.microsoft.com/office/word/2006/wordml" xmlns:wps="http://schemas.microsoft.com/office/word/2010/wordprocessingShape" mc:Ignorable="w14 w15 w16se wp14">
+<w:document xmlns:wpc="http://schemas.microsoft.com/office/word/2010/wordprocessingCanvas" xmlns:cx="http://schemas.microsoft.com/office/drawing/2014/chartex" xmlns:cx1="http://schemas.microsoft.com/office/drawing/2015/9/8/chartex" xmlns:cx2="http://schemas.microsoft.com/office/drawing/2015/10/21/chartex" xmlns:cx3="http://schemas.microsoft.com/office/drawing/2016/5/9/chartex" xmlns:cx4="http://schemas.microsoft.com/office/drawing/2016/5/10/chartex" xmlns:cx5="http://schemas.microsoft.com/office/drawing/2016/5/11/chartex" xmlns:cx6="http://schemas.microsoft.com/office/drawing/2016/5/12/chartex" xmlns:cx7="http://schemas.microsoft.com/office/drawing/2016/5/13/chartex" xmlns:cx8="http://schemas.microsoft.com/office/drawing/2016/5/14/chartex" xmlns:mc="http://schemas.openxmlformats.org/markup-compatibility/2006" xmlns:aink="http://schemas.microsoft.com/office/drawing/2016/ink" xmlns:am3d="http://schemas.microsoft.com/office/drawing/2017/model3d" xmlns:o="urn:schemas-microsoft-com:office:office" xmlns:r="http://schemas.openxmlformats.org/officeDocument/2006/relationships" xmlns:m="http://schemas.openxmlformats.org/officeDocument/2006/math" xmlns:v="urn:schemas-microsoft-com:vml" xmlns:wp14="http://schemas.microsoft.com/office/word/2010/wordprocessingDrawing" xmlns:wp="http://schemas.openxmlformats.org/drawingml/2006/wordprocessingDrawing" xmlns:w10="urn:schemas-microsoft-com:office:word" xmlns:w="http://schemas.openxmlformats.org/wordprocessingml/2006/main" xmlns:w14="http://schemas.microsoft.com/office/word/2010/wordml" xmlns:w15="http://schemas.microsoft.com/office/word/2012/wordml" xmlns:w16se="http://schemas.microsoft.com/office/word/2015/wordml/symex" xmlns:wpg="http://schemas.microsoft.com/office/word/2010/wordprocessingGroup" xmlns:wpi="http://schemas.microsoft.com/office/word/2010/wordprocessingInk" xmlns:wne="http://schemas.microsoft.com/office/word/2006/wordml" xmlns:wps="http://schemas.microsoft.com/office/word/2010/wordprocessingShape" mc:Ignorable="w14 w15 w16se wp14">
   <w:body>
     <w:p>
       <w:pPr>
@@ -797,8 +797,17 @@
                 <w:noProof/>
                 <w:sz w:val="22"/>
               </w:rPr>
-              <w:t>projekt_text3lines</w:t>
-            </w:r>
+              <w:t>projekt_</w:t>
+            </w:r>
+            <w:r>
+              <w:rPr>
+                <w:noProof/>
+                <w:sz w:val="22"/>
+              </w:rPr>
+              <w:t>thema</w:t>
+            </w:r>
+            <w:bookmarkStart w:id="5" w:name="_GoBack"/>
+            <w:bookmarkEnd w:id="5"/>
             <w:r>
               <w:rPr>
                 <w:noProof/>
@@ -876,7 +885,7 @@
                 </w:ffData>
               </w:fldChar>
             </w:r>
-            <w:bookmarkStart w:id="5" w:name="Text6"/>
+            <w:bookmarkStart w:id="6" w:name="Text6"/>
             <w:r>
               <w:rPr>
                 <w:sz w:val="22"/>
@@ -908,22 +917,20 @@
               </w:rPr>
               <w:t>projekt_</w:t>
             </w:r>
-            <w:bookmarkStart w:id="6" w:name="_GoBack"/>
+            <w:r>
+              <w:rPr>
+                <w:noProof/>
+                <w:sz w:val="22"/>
+              </w:rPr>
+              <w:t>verbalbeurteilung}</w:t>
+            </w:r>
+            <w:r>
+              <w:rPr>
+                <w:sz w:val="22"/>
+              </w:rPr>
+              <w:fldChar w:fldCharType="end"/>
+            </w:r>
             <w:bookmarkEnd w:id="6"/>
-            <w:r>
-              <w:rPr>
-                <w:noProof/>
-                <w:sz w:val="22"/>
-              </w:rPr>
-              <w:t>verbalbeurteilung}</w:t>
-            </w:r>
-            <w:r>
-              <w:rPr>
-                <w:sz w:val="22"/>
-              </w:rPr>
-              <w:fldChar w:fldCharType="end"/>
-            </w:r>
-            <w:bookmarkEnd w:id="5"/>
           </w:p>
         </w:tc>
       </w:tr>
@@ -1589,7 +1596,7 @@
 </file>
 
 <file path=word/endnotes.xml><?xml version="1.0" encoding="utf-8"?>
-<w:endnotes xmlns:wpc="http://schemas.microsoft.com/office/word/2010/wordprocessingCanvas" xmlns:cx="http://schemas.microsoft.com/office/drawing/2014/chartex" xmlns:cx1="http://schemas.microsoft.com/office/drawing/2015/9/8/chartex" xmlns:cx2="http://schemas.microsoft.com/office/drawing/2015/10/21/chartex" xmlns:cx3="http://schemas.microsoft.com/office/drawing/2016/5/9/chartex" xmlns:cx4="http://schemas.microsoft.com/office/drawing/2016/5/10/chartex" xmlns:cx5="http://schemas.microsoft.com/office/drawing/2016/5/11/chartex" xmlns:mc="http://schemas.openxmlformats.org/markup-compatibility/2006" xmlns:o="urn:schemas-microsoft-com:office:office" xmlns:r="http://schemas.openxmlformats.org/officeDocument/2006/relationships" xmlns:m="http://schemas.openxmlformats.org/officeDocument/2006/math" xmlns:v="urn:schemas-microsoft-com:vml" xmlns:wp14="http://schemas.microsoft.com/office/word/2010/wordprocessingDrawing" xmlns:wp="http://schemas.openxmlformats.org/drawingml/2006/wordprocessingDrawing" xmlns:w10="urn:schemas-microsoft-com:office:word" xmlns:w="http://schemas.openxmlformats.org/wordprocessingml/2006/main" xmlns:w14="http://schemas.microsoft.com/office/word/2010/wordml" xmlns:w15="http://schemas.microsoft.com/office/word/2012/wordml" xmlns:w16se="http://schemas.microsoft.com/office/word/2015/wordml/symex" xmlns:wpg="http://schemas.microsoft.com/office/word/2010/wordprocessingGroup" xmlns:wpi="http://schemas.microsoft.com/office/word/2010/wordprocessingInk" xmlns:wne="http://schemas.microsoft.com/office/word/2006/wordml" xmlns:wps="http://schemas.microsoft.com/office/word/2010/wordprocessingShape" mc:Ignorable="w14 w15 w16se wp14">
+<w:endnotes xmlns:wpc="http://schemas.microsoft.com/office/word/2010/wordprocessingCanvas" xmlns:cx="http://schemas.microsoft.com/office/drawing/2014/chartex" xmlns:cx1="http://schemas.microsoft.com/office/drawing/2015/9/8/chartex" xmlns:cx2="http://schemas.microsoft.com/office/drawing/2015/10/21/chartex" xmlns:cx3="http://schemas.microsoft.com/office/drawing/2016/5/9/chartex" xmlns:cx4="http://schemas.microsoft.com/office/drawing/2016/5/10/chartex" xmlns:cx5="http://schemas.microsoft.com/office/drawing/2016/5/11/chartex" xmlns:cx6="http://schemas.microsoft.com/office/drawing/2016/5/12/chartex" xmlns:cx7="http://schemas.microsoft.com/office/drawing/2016/5/13/chartex" xmlns:cx8="http://schemas.microsoft.com/office/drawing/2016/5/14/chartex" xmlns:mc="http://schemas.openxmlformats.org/markup-compatibility/2006" xmlns:aink="http://schemas.microsoft.com/office/drawing/2016/ink" xmlns:am3d="http://schemas.microsoft.com/office/drawing/2017/model3d" xmlns:o="urn:schemas-microsoft-com:office:office" xmlns:r="http://schemas.openxmlformats.org/officeDocument/2006/relationships" xmlns:m="http://schemas.openxmlformats.org/officeDocument/2006/math" xmlns:v="urn:schemas-microsoft-com:vml" xmlns:wp14="http://schemas.microsoft.com/office/word/2010/wordprocessingDrawing" xmlns:wp="http://schemas.openxmlformats.org/drawingml/2006/wordprocessingDrawing" xmlns:w10="urn:schemas-microsoft-com:office:word" xmlns:w="http://schemas.openxmlformats.org/wordprocessingml/2006/main" xmlns:w14="http://schemas.microsoft.com/office/word/2010/wordml" xmlns:w15="http://schemas.microsoft.com/office/word/2012/wordml" xmlns:w16se="http://schemas.microsoft.com/office/word/2015/wordml/symex" xmlns:wpg="http://schemas.microsoft.com/office/word/2010/wordprocessingGroup" xmlns:wpi="http://schemas.microsoft.com/office/word/2010/wordprocessingInk" xmlns:wne="http://schemas.microsoft.com/office/word/2006/wordml" xmlns:wps="http://schemas.microsoft.com/office/word/2010/wordprocessingShape" mc:Ignorable="w14 w15 w16se wp14">
   <w:endnote w:type="separator" w:id="-1">
     <w:p>
       <w:r>
@@ -1608,7 +1615,7 @@
 </file>
 
 <file path=word/footnotes.xml><?xml version="1.0" encoding="utf-8"?>
-<w:footnotes xmlns:wpc="http://schemas.microsoft.com/office/word/2010/wordprocessingCanvas" xmlns:cx="http://schemas.microsoft.com/office/drawing/2014/chartex" xmlns:cx1="http://schemas.microsoft.com/office/drawing/2015/9/8/chartex" xmlns:cx2="http://schemas.microsoft.com/office/drawing/2015/10/21/chartex" xmlns:cx3="http://schemas.microsoft.com/office/drawing/2016/5/9/chartex" xmlns:cx4="http://schemas.microsoft.com/office/drawing/2016/5/10/chartex" xmlns:cx5="http://schemas.microsoft.com/office/drawing/2016/5/11/chartex" xmlns:mc="http://schemas.openxmlformats.org/markup-compatibility/2006" xmlns:o="urn:schemas-microsoft-com:office:office" xmlns:r="http://schemas.openxmlformats.org/officeDocument/2006/relationships" xmlns:m="http://schemas.openxmlformats.org/officeDocument/2006/math" xmlns:v="urn:schemas-microsoft-com:vml" xmlns:wp14="http://schemas.microsoft.com/office/word/2010/wordprocessingDrawing" xmlns:wp="http://schemas.openxmlformats.org/drawingml/2006/wordprocessingDrawing" xmlns:w10="urn:schemas-microsoft-com:office:word" xmlns:w="http://schemas.openxmlformats.org/wordprocessingml/2006/main" xmlns:w14="http://schemas.microsoft.com/office/word/2010/wordml" xmlns:w15="http://schemas.microsoft.com/office/word/2012/wordml" xmlns:w16se="http://schemas.microsoft.com/office/word/2015/wordml/symex" xmlns:wpg="http://schemas.microsoft.com/office/word/2010/wordprocessingGroup" xmlns:wpi="http://schemas.microsoft.com/office/word/2010/wordprocessingInk" xmlns:wne="http://schemas.microsoft.com/office/word/2006/wordml" xmlns:wps="http://schemas.microsoft.com/office/word/2010/wordprocessingShape" mc:Ignorable="w14 w15 w16se wp14">
+<w:footnotes xmlns:wpc="http://schemas.microsoft.com/office/word/2010/wordprocessingCanvas" xmlns:cx="http://schemas.microsoft.com/office/drawing/2014/chartex" xmlns:cx1="http://schemas.microsoft.com/office/drawing/2015/9/8/chartex" xmlns:cx2="http://schemas.microsoft.com/office/drawing/2015/10/21/chartex" xmlns:cx3="http://schemas.microsoft.com/office/drawing/2016/5/9/chartex" xmlns:cx4="http://schemas.microsoft.com/office/drawing/2016/5/10/chartex" xmlns:cx5="http://schemas.microsoft.com/office/drawing/2016/5/11/chartex" xmlns:cx6="http://schemas.microsoft.com/office/drawing/2016/5/12/chartex" xmlns:cx7="http://schemas.microsoft.com/office/drawing/2016/5/13/chartex" xmlns:cx8="http://schemas.microsoft.com/office/drawing/2016/5/14/chartex" xmlns:mc="http://schemas.openxmlformats.org/markup-compatibility/2006" xmlns:aink="http://schemas.microsoft.com/office/drawing/2016/ink" xmlns:am3d="http://schemas.microsoft.com/office/drawing/2017/model3d" xmlns:o="urn:schemas-microsoft-com:office:office" xmlns:r="http://schemas.openxmlformats.org/officeDocument/2006/relationships" xmlns:m="http://schemas.openxmlformats.org/officeDocument/2006/math" xmlns:v="urn:schemas-microsoft-com:vml" xmlns:wp14="http://schemas.microsoft.com/office/word/2010/wordprocessingDrawing" xmlns:wp="http://schemas.openxmlformats.org/drawingml/2006/wordprocessingDrawing" xmlns:w10="urn:schemas-microsoft-com:office:word" xmlns:w="http://schemas.openxmlformats.org/wordprocessingml/2006/main" xmlns:w14="http://schemas.microsoft.com/office/word/2010/wordml" xmlns:w15="http://schemas.microsoft.com/office/word/2012/wordml" xmlns:w16se="http://schemas.microsoft.com/office/word/2015/wordml/symex" xmlns:wpg="http://schemas.microsoft.com/office/word/2010/wordprocessingGroup" xmlns:wpi="http://schemas.microsoft.com/office/word/2010/wordprocessingInk" xmlns:wne="http://schemas.microsoft.com/office/word/2006/wordml" xmlns:wps="http://schemas.microsoft.com/office/word/2010/wordprocessingShape" mc:Ignorable="w14 w15 w16se wp14">
   <w:footnote w:type="separator" w:id="-1">
     <w:p>
       <w:r>
@@ -1643,7 +1650,7 @@
       </w:pPr>
     </w:pPrDefault>
   </w:docDefaults>
-  <w:latentStyles w:defLockedState="0" w:defUIPriority="99" w:defSemiHidden="0" w:defUnhideWhenUsed="0" w:defQFormat="0" w:count="374">
+  <w:latentStyles w:defLockedState="0" w:defUIPriority="99" w:defSemiHidden="0" w:defUnhideWhenUsed="0" w:defQFormat="0" w:count="375">
     <w:lsdException w:name="Normal" w:uiPriority="0" w:qFormat="1"/>
     <w:lsdException w:name="heading 1" w:uiPriority="9" w:qFormat="1"/>
     <w:lsdException w:name="heading 2" w:semiHidden="1" w:uiPriority="9" w:unhideWhenUsed="1" w:qFormat="1"/>
@@ -1749,7 +1756,6 @@
     <w:lsdException w:name="HTML Sample" w:semiHidden="1" w:unhideWhenUsed="1"/>
     <w:lsdException w:name="HTML Typewriter" w:semiHidden="1" w:unhideWhenUsed="1"/>
     <w:lsdException w:name="HTML Variable" w:semiHidden="1" w:unhideWhenUsed="1"/>
-    <w:lsdException w:name="Normal Table" w:semiHidden="1" w:unhideWhenUsed="1"/>
     <w:lsdException w:name="annotation subject" w:semiHidden="1" w:unhideWhenUsed="1"/>
     <w:lsdException w:name="No List" w:semiHidden="1" w:unhideWhenUsed="1"/>
     <w:lsdException w:name="Outline List 1" w:semiHidden="1" w:unhideWhenUsed="1"/>
@@ -1796,10 +1802,8 @@
     <w:lsdException w:name="Table Subtle 2" w:semiHidden="1" w:unhideWhenUsed="1"/>
     <w:lsdException w:name="Table Web 1" w:semiHidden="1" w:unhideWhenUsed="1"/>
     <w:lsdException w:name="Table Web 2" w:semiHidden="1" w:unhideWhenUsed="1"/>
-    <w:lsdException w:name="Table Web 3" w:semiHidden="1" w:unhideWhenUsed="1"/>
     <w:lsdException w:name="Balloon Text" w:semiHidden="1" w:unhideWhenUsed="1"/>
     <w:lsdException w:name="Table Grid" w:uiPriority="59"/>
-    <w:lsdException w:name="Table Theme" w:semiHidden="1" w:unhideWhenUsed="1"/>
     <w:lsdException w:name="Placeholder Text" w:semiHidden="1"/>
     <w:lsdException w:name="No Spacing" w:uiPriority="1" w:qFormat="1"/>
     <w:lsdException w:name="Light Shading" w:uiPriority="60"/>
@@ -2018,6 +2022,7 @@
     <w:lsdException w:name="Mention" w:semiHidden="1" w:unhideWhenUsed="1"/>
     <w:lsdException w:name="Smart Hyperlink" w:semiHidden="1" w:unhideWhenUsed="1"/>
     <w:lsdException w:name="Hashtag" w:semiHidden="1" w:unhideWhenUsed="1"/>
+    <w:lsdException w:name="Unresolved Mention" w:semiHidden="1" w:unhideWhenUsed="1"/>
   </w:latentStyles>
   <w:style w:type="paragraph" w:default="1" w:styleId="Normal">
     <w:name w:val="Normal"/>
@@ -2445,7 +2450,7 @@
 </file>
 
 <file path=word/glossary/document.xml><?xml version="1.0" encoding="utf-8"?>
-<w:glossaryDocument xmlns:wpc="http://schemas.microsoft.com/office/word/2010/wordprocessingCanvas" xmlns:cx="http://schemas.microsoft.com/office/drawing/2014/chartex" xmlns:cx1="http://schemas.microsoft.com/office/drawing/2015/9/8/chartex" xmlns:cx2="http://schemas.microsoft.com/office/drawing/2015/10/21/chartex" xmlns:cx3="http://schemas.microsoft.com/office/drawing/2016/5/9/chartex" xmlns:cx4="http://schemas.microsoft.com/office/drawing/2016/5/10/chartex" xmlns:cx5="http://schemas.microsoft.com/office/drawing/2016/5/11/chartex" xmlns:mc="http://schemas.openxmlformats.org/markup-compatibility/2006" xmlns:o="urn:schemas-microsoft-com:office:office" xmlns:r="http://schemas.openxmlformats.org/officeDocument/2006/relationships" xmlns:m="http://schemas.openxmlformats.org/officeDocument/2006/math" xmlns:v="urn:schemas-microsoft-com:vml" xmlns:wp14="http://schemas.microsoft.com/office/word/2010/wordprocessingDrawing" xmlns:wp="http://schemas.openxmlformats.org/drawingml/2006/wordprocessingDrawing" xmlns:w10="urn:schemas-microsoft-com:office:word" xmlns:w="http://schemas.openxmlformats.org/wordprocessingml/2006/main" xmlns:w14="http://schemas.microsoft.com/office/word/2010/wordml" xmlns:w15="http://schemas.microsoft.com/office/word/2012/wordml" xmlns:w16se="http://schemas.microsoft.com/office/word/2015/wordml/symex" xmlns:wpg="http://schemas.microsoft.com/office/word/2010/wordprocessingGroup" xmlns:wpi="http://schemas.microsoft.com/office/word/2010/wordprocessingInk" xmlns:wne="http://schemas.microsoft.com/office/word/2006/wordml" xmlns:wps="http://schemas.microsoft.com/office/word/2010/wordprocessingShape" mc:Ignorable="w14 w15 w16se wp14">
+<w:glossaryDocument xmlns:wpc="http://schemas.microsoft.com/office/word/2010/wordprocessingCanvas" xmlns:cx="http://schemas.microsoft.com/office/drawing/2014/chartex" xmlns:cx1="http://schemas.microsoft.com/office/drawing/2015/9/8/chartex" xmlns:cx2="http://schemas.microsoft.com/office/drawing/2015/10/21/chartex" xmlns:cx3="http://schemas.microsoft.com/office/drawing/2016/5/9/chartex" xmlns:cx4="http://schemas.microsoft.com/office/drawing/2016/5/10/chartex" xmlns:cx5="http://schemas.microsoft.com/office/drawing/2016/5/11/chartex" xmlns:cx6="http://schemas.microsoft.com/office/drawing/2016/5/12/chartex" xmlns:cx7="http://schemas.microsoft.com/office/drawing/2016/5/13/chartex" xmlns:cx8="http://schemas.microsoft.com/office/drawing/2016/5/14/chartex" xmlns:mc="http://schemas.openxmlformats.org/markup-compatibility/2006" xmlns:aink="http://schemas.microsoft.com/office/drawing/2016/ink" xmlns:am3d="http://schemas.microsoft.com/office/drawing/2017/model3d" xmlns:o="urn:schemas-microsoft-com:office:office" xmlns:r="http://schemas.openxmlformats.org/officeDocument/2006/relationships" xmlns:m="http://schemas.openxmlformats.org/officeDocument/2006/math" xmlns:v="urn:schemas-microsoft-com:vml" xmlns:wp14="http://schemas.microsoft.com/office/word/2010/wordprocessingDrawing" xmlns:wp="http://schemas.openxmlformats.org/drawingml/2006/wordprocessingDrawing" xmlns:w10="urn:schemas-microsoft-com:office:word" xmlns:w="http://schemas.openxmlformats.org/wordprocessingml/2006/main" xmlns:w14="http://schemas.microsoft.com/office/word/2010/wordml" xmlns:w15="http://schemas.microsoft.com/office/word/2012/wordml" xmlns:w16se="http://schemas.microsoft.com/office/word/2015/wordml/symex" xmlns:wpg="http://schemas.microsoft.com/office/word/2010/wordprocessingGroup" xmlns:wpi="http://schemas.microsoft.com/office/word/2010/wordprocessingInk" xmlns:wne="http://schemas.microsoft.com/office/word/2006/wordml" xmlns:wps="http://schemas.microsoft.com/office/word/2010/wordprocessingShape" mc:Ignorable="w14 w15 w16se wp14">
   <w:docParts>
     <w:docPart>
       <w:docPartPr>
@@ -2656,6 +2661,7 @@
     <w:rsid w:val="00212664"/>
     <w:rsid w:val="00684B4F"/>
     <w:rsid w:val="00976E60"/>
+    <w:rsid w:val="0099008F"/>
     <w:rsid w:val="00D51749"/>
     <w:rsid w:val="00F01912"/>
   </w:rsids>
@@ -2696,7 +2702,7 @@
       </w:pPr>
     </w:pPrDefault>
   </w:docDefaults>
-  <w:latentStyles w:defLockedState="0" w:defUIPriority="99" w:defSemiHidden="0" w:defUnhideWhenUsed="0" w:defQFormat="0" w:count="374">
+  <w:latentStyles w:defLockedState="0" w:defUIPriority="99" w:defSemiHidden="0" w:defUnhideWhenUsed="0" w:defQFormat="0" w:count="375">
     <w:lsdException w:name="Normal" w:uiPriority="0" w:qFormat="1"/>
     <w:lsdException w:name="heading 1" w:uiPriority="9" w:qFormat="1"/>
     <w:lsdException w:name="heading 2" w:semiHidden="1" w:uiPriority="9" w:unhideWhenUsed="1" w:qFormat="1"/>
@@ -2802,7 +2808,6 @@
     <w:lsdException w:name="HTML Sample" w:semiHidden="1" w:unhideWhenUsed="1"/>
     <w:lsdException w:name="HTML Typewriter" w:semiHidden="1" w:unhideWhenUsed="1"/>
     <w:lsdException w:name="HTML Variable" w:semiHidden="1" w:unhideWhenUsed="1"/>
-    <w:lsdException w:name="Normal Table" w:semiHidden="1" w:unhideWhenUsed="1"/>
     <w:lsdException w:name="annotation subject" w:semiHidden="1" w:unhideWhenUsed="1"/>
     <w:lsdException w:name="No List" w:semiHidden="1" w:unhideWhenUsed="1"/>
     <w:lsdException w:name="Outline List 1" w:semiHidden="1" w:unhideWhenUsed="1"/>
@@ -2849,10 +2854,8 @@
     <w:lsdException w:name="Table Subtle 2" w:semiHidden="1" w:unhideWhenUsed="1"/>
     <w:lsdException w:name="Table Web 1" w:semiHidden="1" w:unhideWhenUsed="1"/>
     <w:lsdException w:name="Table Web 2" w:semiHidden="1" w:unhideWhenUsed="1"/>
-    <w:lsdException w:name="Table Web 3" w:semiHidden="1" w:unhideWhenUsed="1"/>
     <w:lsdException w:name="Balloon Text" w:semiHidden="1" w:unhideWhenUsed="1"/>
     <w:lsdException w:name="Table Grid" w:uiPriority="59"/>
-    <w:lsdException w:name="Table Theme" w:semiHidden="1" w:unhideWhenUsed="1"/>
     <w:lsdException w:name="Placeholder Text" w:semiHidden="1"/>
     <w:lsdException w:name="No Spacing" w:uiPriority="1" w:qFormat="1"/>
     <w:lsdException w:name="Light Shading" w:uiPriority="60"/>
@@ -3071,6 +3074,7 @@
     <w:lsdException w:name="Mention" w:semiHidden="1" w:unhideWhenUsed="1"/>
     <w:lsdException w:name="Smart Hyperlink" w:semiHidden="1" w:unhideWhenUsed="1"/>
     <w:lsdException w:name="Hashtag" w:semiHidden="1" w:unhideWhenUsed="1"/>
+    <w:lsdException w:name="Unresolved Mention" w:semiHidden="1" w:unhideWhenUsed="1"/>
   </w:latentStyles>
   <w:style w:type="paragraph" w:default="1" w:styleId="Normal">
     <w:name w:val="Normal"/>

</xml_diff>